<commit_message>
Changes to Mail Merge
</commit_message>
<xml_diff>
--- a/Fall_2017/work/moiucihdaa/p1/Fee Waiver.docx
+++ b/Fall_2017/work/moiucihdaa/p1/Fee Waiver.docx
@@ -82,6 +82,8 @@
         </w:rPr>
         <w:t>«name»</w:t>
       </w:r>
+      <w:bookmarkStart w:id="0" w:name="_GoBack"/>
+      <w:bookmarkEnd w:id="0"/>
       <w:r>
         <w:rPr>
           <w:u w:val="single"/>
@@ -389,14 +391,27 @@
       <w:r>
         <w:t xml:space="preserve">I make this application based on CPLR 1101.  </w:t>
       </w:r>
-      <w:fldSimple w:instr=" MERGEFIELD Swear ">
-        <w:r>
-          <w:rPr>
-            <w:noProof/>
-          </w:rPr>
-          <w:t>«Swear»</w:t>
-        </w:r>
-      </w:fldSimple>
+      <w:r>
+        <w:fldChar w:fldCharType="begin"/>
+      </w:r>
+      <w:r>
+        <w:instrText xml:space="preserve"> MERGEFIELD Swear </w:instrText>
+      </w:r>
+      <w:r>
+        <w:fldChar w:fldCharType="separate"/>
+      </w:r>
+      <w:r>
+        <w:rPr>
+          <w:noProof/>
+        </w:rPr>
+        <w:t>«Swear»</w:t>
+      </w:r>
+      <w:r>
+        <w:rPr>
+          <w:noProof/>
+        </w:rPr>
+        <w:fldChar w:fldCharType="end"/>
+      </w:r>
       <w:r>
         <w:t xml:space="preserve">.  </w:t>
       </w:r>
@@ -412,14 +427,27 @@
           <w:numId w:val="2"/>
         </w:numPr>
       </w:pPr>
-      <w:fldSimple w:instr=" MERGEFIELD &quot;Public&quot; ">
-        <w:r>
-          <w:rPr>
-            <w:noProof/>
-          </w:rPr>
-          <w:t>«Public»</w:t>
-        </w:r>
-      </w:fldSimple>
+      <w:r>
+        <w:fldChar w:fldCharType="begin"/>
+      </w:r>
+      <w:r>
+        <w:instrText xml:space="preserve"> MERGEFIELD "Public" </w:instrText>
+      </w:r>
+      <w:r>
+        <w:fldChar w:fldCharType="separate"/>
+      </w:r>
+      <w:r>
+        <w:rPr>
+          <w:noProof/>
+        </w:rPr>
+        <w:t>«Public»</w:t>
+      </w:r>
+      <w:r>
+        <w:rPr>
+          <w:noProof/>
+        </w:rPr>
+        <w:fldChar w:fldCharType="end"/>
+      </w:r>
     </w:p>
     <w:p>
       <w:pPr>
@@ -604,14 +632,27 @@
           <w:numId w:val="2"/>
         </w:numPr>
       </w:pPr>
-      <w:fldSimple w:instr=" MERGEFIELD M_10 ">
-        <w:r>
-          <w:rPr>
-            <w:noProof/>
-          </w:rPr>
-          <w:t>«M_10»</w:t>
-        </w:r>
-      </w:fldSimple>
+      <w:r>
+        <w:fldChar w:fldCharType="begin"/>
+      </w:r>
+      <w:r>
+        <w:instrText xml:space="preserve"> MERGEFIELD M_10 </w:instrText>
+      </w:r>
+      <w:r>
+        <w:fldChar w:fldCharType="separate"/>
+      </w:r>
+      <w:r>
+        <w:rPr>
+          <w:noProof/>
+        </w:rPr>
+        <w:t>«M_10»</w:t>
+      </w:r>
+      <w:r>
+        <w:rPr>
+          <w:noProof/>
+        </w:rPr>
+        <w:fldChar w:fldCharType="end"/>
+      </w:r>
       <w:r>
         <w:t xml:space="preserve"> </w:t>
       </w:r>
@@ -624,25 +665,51 @@
           <w:numId w:val="2"/>
         </w:numPr>
       </w:pPr>
-      <w:fldSimple w:instr=" MERGEFIELD previous ">
-        <w:r>
-          <w:rPr>
-            <w:noProof/>
-          </w:rPr>
-          <w:t>«previous»</w:t>
-        </w:r>
-      </w:fldSimple>
+      <w:r>
+        <w:fldChar w:fldCharType="begin"/>
+      </w:r>
+      <w:r>
+        <w:instrText xml:space="preserve"> MERGEFIELD previous </w:instrText>
+      </w:r>
+      <w:r>
+        <w:fldChar w:fldCharType="separate"/>
+      </w:r>
+      <w:r>
+        <w:rPr>
+          <w:noProof/>
+        </w:rPr>
+        <w:t>«previous»</w:t>
+      </w:r>
+      <w:r>
+        <w:rPr>
+          <w:noProof/>
+        </w:rPr>
+        <w:fldChar w:fldCharType="end"/>
+      </w:r>
       <w:r>
         <w:t xml:space="preserve">  </w:t>
       </w:r>
-      <w:fldSimple w:instr=" MERGEFIELD M_112 ">
-        <w:r>
-          <w:rPr>
-            <w:noProof/>
-          </w:rPr>
-          <w:t>«M_112»</w:t>
-        </w:r>
-      </w:fldSimple>
+      <w:r>
+        <w:fldChar w:fldCharType="begin"/>
+      </w:r>
+      <w:r>
+        <w:instrText xml:space="preserve"> MERGEFIELD M_112 </w:instrText>
+      </w:r>
+      <w:r>
+        <w:fldChar w:fldCharType="separate"/>
+      </w:r>
+      <w:r>
+        <w:rPr>
+          <w:noProof/>
+        </w:rPr>
+        <w:t>«M_112»</w:t>
+      </w:r>
+      <w:r>
+        <w:rPr>
+          <w:noProof/>
+        </w:rPr>
+        <w:fldChar w:fldCharType="end"/>
+      </w:r>
     </w:p>
     <w:p>
       <w:r>
@@ -735,8 +802,6 @@
         </w:rPr>
         <w:fldChar w:fldCharType="end"/>
       </w:r>
-      <w:bookmarkStart w:id="0" w:name="_GoBack"/>
-      <w:bookmarkEnd w:id="0"/>
     </w:p>
     <w:sectPr>
       <w:pgSz w:w="12240" w:h="15840"/>
@@ -935,18 +1000,6 @@
     <w:abstractNumId w:val="0"/>
   </w:num>
 </w:numbering>
-</file>
-
-<file path=word/recipientData.xml><?xml version="1.0" encoding="utf-8"?>
-<wne:recipients xmlns:wpc="http://schemas.microsoft.com/office/word/2010/wordprocessingCanvas" xmlns:cx="http://schemas.microsoft.com/office/drawing/2014/chartex" xmlns:cx1="http://schemas.microsoft.com/office/drawing/2015/9/8/chartex" xmlns:cx2="http://schemas.microsoft.com/office/drawing/2015/10/21/chartex" xmlns:cx3="http://schemas.microsoft.com/office/drawing/2016/5/9/chartex" xmlns:cx4="http://schemas.microsoft.com/office/drawing/2016/5/10/chartex" xmlns:cx5="http://schemas.microsoft.com/office/drawing/2016/5/11/chartex" xmlns:cx6="http://schemas.microsoft.com/office/drawing/2016/5/12/chartex" xmlns:cx7="http://schemas.microsoft.com/office/drawing/2016/5/13/chartex" xmlns:cx8="http://schemas.microsoft.com/office/drawing/2016/5/14/chartex" xmlns:mc="http://schemas.openxmlformats.org/markup-compatibility/2006" xmlns:aink="http://schemas.microsoft.com/office/drawing/2016/ink" xmlns:am3d="http://schemas.microsoft.com/office/drawing/2017/model3d" xmlns:o="urn:schemas-microsoft-com:office:office" xmlns:r="http://schemas.openxmlformats.org/officeDocument/2006/relationships" xmlns:m="http://schemas.openxmlformats.org/officeDocument/2006/math" xmlns:v="urn:schemas-microsoft-com:vml" xmlns:wp14="http://schemas.microsoft.com/office/word/2010/wordprocessingDrawing" xmlns:wp="http://schemas.openxmlformats.org/drawingml/2006/wordprocessingDrawing" xmlns:w10="urn:schemas-microsoft-com:office:word" xmlns:w="http://schemas.openxmlformats.org/wordprocessingml/2006/main" xmlns:w14="http://schemas.microsoft.com/office/word/2010/wordml" xmlns:w15="http://schemas.microsoft.com/office/word/2012/wordml" xmlns:w16se="http://schemas.microsoft.com/office/word/2015/wordml/symex" xmlns:wpg="http://schemas.microsoft.com/office/word/2010/wordprocessingGroup" xmlns:wpi="http://schemas.microsoft.com/office/word/2010/wordprocessingInk" xmlns:wne="http://schemas.microsoft.com/office/word/2006/wordml" xmlns:wps="http://schemas.microsoft.com/office/word/2010/wordprocessingShape" mc:Ignorable="w14 w15 w16se wp14">
-  <wne:recipientData>
-    <wne:active wne:val="1"/>
-    <wne:hash wne:val="927915339"/>
-  </wne:recipientData>
-  <wne:recipientData>
-    <wne:active wne:val="1"/>
-  </wne:recipientData>
-</wne:recipients>
 </file>
 
 <file path=word/styles.xml><?xml version="1.0" encoding="utf-8"?>

</xml_diff>